<commit_message>
gaols and tasks added
</commit_message>
<xml_diff>
--- a/МОЙ_титульный_лист.docx
+++ b/МОЙ_титульный_лист.docx
@@ -3565,7 +3565,7 @@
           <w:rFonts w:cs="Times New Roman"/>
           <w:lang w:eastAsia="ru-RU"/>
         </w:rPr>
-        <w:t>Развитие компьютерных технологий позволило упростить ручную, монотонную и расчетную работу. На данный момент создано большое количество программ, обрабатывающих разнотипную информацию. В настоящее время работа любого предприятия просто немыслима без применения компьютерных технологий. Современные программы могут значительно упростить процесс управления предприятием и производством. И только с использованием компьютеров и соответствующих программ современное предприятие может плодотворно работать и достигать немыслимых при некомпьютерной обработке информации результатов.</w:t>
+        <w:t>Развитие компьютерных технологий позволило упростить ручную, монотонную и расчетную работу. На данный момент создано большое количество программ, обрабатывающих разнотипную информацию. В настоящее время работа любого предприятия просто немыслима без применения компьютерных технологий.</w:t>
       </w:r>
     </w:p>
     <w:p>
@@ -3574,13 +3574,22 @@
         <w:jc w:val="both"/>
         <w:rPr>
           <w:rFonts w:cs="Times New Roman"/>
-        </w:rPr>
-      </w:pPr>
-      <w:r>
-        <w:rPr>
-          <w:rFonts w:cs="Times New Roman"/>
-        </w:rPr>
-        <w:t>Одной из важнейших задач университета является развитие у студентов умений самостоятельно управлять учебной деятельностью, контролировать и оценивать ее результаты, что, в свою очередь, позволит студенту эффективно управлять процессом овладения знаниями в процессе обучения.</w:t>
+          <w:lang w:eastAsia="ru-RU"/>
+        </w:rPr>
+      </w:pPr>
+      <w:r>
+        <w:rPr>
+          <w:rFonts w:cs="Times New Roman"/>
+          <w:lang w:eastAsia="ru-RU"/>
+        </w:rPr>
+        <w:t>Целью работы является повышение качества процесса выставления отметок и ускорение обработки данных для облегчения работы преподавателей</w:t>
+      </w:r>
+      <w:r>
+        <w:rPr>
+          <w:rFonts w:cs="Times New Roman"/>
+          <w:lang w:eastAsia="ru-RU"/>
+        </w:rPr>
+        <w:t>.</w:t>
       </w:r>
     </w:p>
     <w:p>
@@ -3589,13 +3598,125 @@
         <w:jc w:val="both"/>
         <w:rPr>
           <w:rFonts w:cs="Times New Roman"/>
-        </w:rPr>
-      </w:pPr>
-      <w:r>
-        <w:rPr>
-          <w:rFonts w:cs="Times New Roman"/>
-        </w:rPr>
-        <w:t>В последние годы все более значимой становится проблема оптимизации обучения, возрастает роль управления учебно-воспитательным процессом. Проблема качества обучения и самоконтроль студента приобретает международное значение.</w:t>
+          <w:lang w:eastAsia="ru-RU"/>
+        </w:rPr>
+      </w:pPr>
+      <w:r>
+        <w:rPr>
+          <w:rFonts w:cs="Times New Roman"/>
+          <w:lang w:eastAsia="ru-RU"/>
+        </w:rPr>
+        <w:t>Задачи курсовой работы:</w:t>
+      </w:r>
+    </w:p>
+    <w:p>
+      <w:pPr>
+        <w:pStyle w:val="af4"/>
+        <w:numPr>
+          <w:ilvl w:val="0"/>
+          <w:numId w:val="20"/>
+        </w:numPr>
+        <w:ind w:left="1134" w:hanging="425"/>
+        <w:jc w:val="both"/>
+        <w:rPr>
+          <w:sz w:val="28"/>
+          <w:szCs w:val="28"/>
+        </w:rPr>
+      </w:pPr>
+      <w:r>
+        <w:rPr>
+          <w:sz w:val="28"/>
+          <w:szCs w:val="28"/>
+        </w:rPr>
+        <w:t>ознакомиться с предметной областью;</w:t>
+      </w:r>
+    </w:p>
+    <w:p>
+      <w:pPr>
+        <w:pStyle w:val="af4"/>
+        <w:numPr>
+          <w:ilvl w:val="0"/>
+          <w:numId w:val="20"/>
+        </w:numPr>
+        <w:ind w:left="1134" w:hanging="425"/>
+        <w:jc w:val="both"/>
+        <w:rPr>
+          <w:sz w:val="28"/>
+          <w:szCs w:val="28"/>
+        </w:rPr>
+      </w:pPr>
+      <w:r>
+        <w:rPr>
+          <w:sz w:val="28"/>
+          <w:szCs w:val="28"/>
+        </w:rPr>
+        <w:t>проанализировать процессы;</w:t>
+      </w:r>
+    </w:p>
+    <w:p>
+      <w:pPr>
+        <w:pStyle w:val="af4"/>
+        <w:numPr>
+          <w:ilvl w:val="0"/>
+          <w:numId w:val="20"/>
+        </w:numPr>
+        <w:ind w:left="1134" w:hanging="425"/>
+        <w:jc w:val="both"/>
+        <w:rPr>
+          <w:sz w:val="28"/>
+          <w:szCs w:val="28"/>
+        </w:rPr>
+      </w:pPr>
+      <w:r>
+        <w:rPr>
+          <w:sz w:val="28"/>
+          <w:szCs w:val="28"/>
+        </w:rPr>
+        <w:t>разработать модель структуры программы;</w:t>
+      </w:r>
+    </w:p>
+    <w:p>
+      <w:pPr>
+        <w:pStyle w:val="af4"/>
+        <w:numPr>
+          <w:ilvl w:val="0"/>
+          <w:numId w:val="20"/>
+        </w:numPr>
+        <w:ind w:left="1134" w:hanging="425"/>
+        <w:jc w:val="both"/>
+        <w:rPr>
+          <w:sz w:val="28"/>
+          <w:szCs w:val="28"/>
+        </w:rPr>
+      </w:pPr>
+      <w:r>
+        <w:rPr>
+          <w:sz w:val="28"/>
+          <w:szCs w:val="28"/>
+        </w:rPr>
+        <w:t>разработать алгоритм работы программы;</w:t>
+      </w:r>
+    </w:p>
+    <w:p>
+      <w:pPr>
+        <w:pStyle w:val="af4"/>
+        <w:numPr>
+          <w:ilvl w:val="0"/>
+          <w:numId w:val="20"/>
+        </w:numPr>
+        <w:ind w:left="1134" w:hanging="425"/>
+        <w:jc w:val="both"/>
+        <w:rPr>
+          <w:sz w:val="28"/>
+          <w:szCs w:val="28"/>
+        </w:rPr>
+      </w:pPr>
+      <w:r>
+        <w:rPr>
+          <w:sz w:val="28"/>
+          <w:szCs w:val="28"/>
+        </w:rPr>
+        <w:t>протестировать работу программы.</w:t>
       </w:r>
     </w:p>
     <w:p>
@@ -3604,19 +3725,30 @@
         <w:jc w:val="both"/>
         <w:rPr>
           <w:rFonts w:cs="Times New Roman"/>
-        </w:rPr>
-      </w:pPr>
-      <w:r>
-        <w:rPr>
-          <w:rFonts w:cs="Times New Roman"/>
-        </w:rPr>
-        <w:t>Во всех сферах деятельности человека информационные технологии развиваются быстрыми темпами. Осуществление самоконтроля успеваемости программными средствами является удобной и важной новизной в учебном процессе.</w:t>
-      </w:r>
-      <w:r>
-        <w:rPr>
-          <w:rFonts w:cs="Times New Roman"/>
-        </w:rPr>
-        <w:br w:type="page"/>
+          <w:lang w:eastAsia="ru-RU"/>
+        </w:rPr>
+      </w:pPr>
+      <w:r>
+        <w:rPr>
+          <w:rFonts w:cs="Times New Roman"/>
+          <w:lang w:eastAsia="ru-RU"/>
+        </w:rPr>
+        <w:t>Современные программы могут значительно упростить процесс управления предприятием и производством. И только с использованием компьютеров и соответствующих программ современное предприятие может плодотворно работать и достигать немыслимых при некомпьютерной обработке информации результатов.</w:t>
+      </w:r>
+    </w:p>
+    <w:p>
+      <w:pPr>
+        <w:ind w:firstLine="708"/>
+        <w:jc w:val="both"/>
+        <w:rPr>
+          <w:rFonts w:cs="Times New Roman"/>
+        </w:rPr>
+      </w:pPr>
+      <w:r>
+        <w:rPr>
+          <w:rFonts w:cs="Times New Roman"/>
+        </w:rPr>
+        <w:t>Одной из важнейших задач университета является развитие у студентов умений самостоятельно управлять учебной деятельностью, контролировать и оценивать ее результаты, что, в свою очередь, позволит студенту эффективно управлять процессом овладения знаниями в процессе обучения.</w:t>
       </w:r>
     </w:p>
     <w:p>
@@ -50602,9 +50734,9 @@
     </w:lvl>
   </w:abstractNum>
   <w:abstractNum w:abstractNumId="7" w15:restartNumberingAfterBreak="0">
-    <w:nsid w:val="34625824"/>
+    <w:nsid w:val="30B71543"/>
     <w:multiLevelType w:val="hybridMultilevel"/>
-    <w:tmpl w:val="6868C2F6"/>
+    <w:tmpl w:val="D86A029C"/>
     <w:lvl w:ilvl="0" w:tplc="F9F829BC">
       <w:start w:val="1"/>
       <w:numFmt w:val="bullet"/>
@@ -50715,9 +50847,9 @@
     </w:lvl>
   </w:abstractNum>
   <w:abstractNum w:abstractNumId="8" w15:restartNumberingAfterBreak="0">
-    <w:nsid w:val="45A91C7A"/>
+    <w:nsid w:val="34625824"/>
     <w:multiLevelType w:val="hybridMultilevel"/>
-    <w:tmpl w:val="37E83E3A"/>
+    <w:tmpl w:val="6868C2F6"/>
     <w:lvl w:ilvl="0" w:tplc="F9F829BC">
       <w:start w:val="1"/>
       <w:numFmt w:val="bullet"/>
@@ -50828,16 +50960,16 @@
     </w:lvl>
   </w:abstractNum>
   <w:abstractNum w:abstractNumId="9" w15:restartNumberingAfterBreak="0">
-    <w:nsid w:val="526702CA"/>
+    <w:nsid w:val="45A91C7A"/>
     <w:multiLevelType w:val="hybridMultilevel"/>
-    <w:tmpl w:val="60E498C4"/>
+    <w:tmpl w:val="37E83E3A"/>
     <w:lvl w:ilvl="0" w:tplc="F9F829BC">
       <w:start w:val="1"/>
       <w:numFmt w:val="bullet"/>
       <w:lvlText w:val=""/>
       <w:lvlJc w:val="left"/>
       <w:pPr>
-        <w:ind w:left="720" w:hanging="360"/>
+        <w:ind w:left="1428" w:hanging="360"/>
       </w:pPr>
       <w:rPr>
         <w:rFonts w:ascii="Symbol" w:hAnsi="Symbol" w:hint="default"/>
@@ -50849,7 +50981,7 @@
       <w:lvlText w:val="o"/>
       <w:lvlJc w:val="left"/>
       <w:pPr>
-        <w:ind w:left="1440" w:hanging="360"/>
+        <w:ind w:left="2148" w:hanging="360"/>
       </w:pPr>
       <w:rPr>
         <w:rFonts w:ascii="Courier New" w:hAnsi="Courier New" w:cs="Courier New" w:hint="default"/>
@@ -50861,7 +50993,7 @@
       <w:lvlText w:val=""/>
       <w:lvlJc w:val="left"/>
       <w:pPr>
-        <w:ind w:left="2160" w:hanging="360"/>
+        <w:ind w:left="2868" w:hanging="360"/>
       </w:pPr>
       <w:rPr>
         <w:rFonts w:ascii="Wingdings" w:hAnsi="Wingdings" w:hint="default"/>
@@ -50873,7 +51005,7 @@
       <w:lvlText w:val=""/>
       <w:lvlJc w:val="left"/>
       <w:pPr>
-        <w:ind w:left="2880" w:hanging="360"/>
+        <w:ind w:left="3588" w:hanging="360"/>
       </w:pPr>
       <w:rPr>
         <w:rFonts w:ascii="Symbol" w:hAnsi="Symbol" w:hint="default"/>
@@ -50885,7 +51017,7 @@
       <w:lvlText w:val="o"/>
       <w:lvlJc w:val="left"/>
       <w:pPr>
-        <w:ind w:left="3600" w:hanging="360"/>
+        <w:ind w:left="4308" w:hanging="360"/>
       </w:pPr>
       <w:rPr>
         <w:rFonts w:ascii="Courier New" w:hAnsi="Courier New" w:cs="Courier New" w:hint="default"/>
@@ -50897,7 +51029,7 @@
       <w:lvlText w:val=""/>
       <w:lvlJc w:val="left"/>
       <w:pPr>
-        <w:ind w:left="4320" w:hanging="360"/>
+        <w:ind w:left="5028" w:hanging="360"/>
       </w:pPr>
       <w:rPr>
         <w:rFonts w:ascii="Wingdings" w:hAnsi="Wingdings" w:hint="default"/>
@@ -50909,7 +51041,7 @@
       <w:lvlText w:val=""/>
       <w:lvlJc w:val="left"/>
       <w:pPr>
-        <w:ind w:left="5040" w:hanging="360"/>
+        <w:ind w:left="5748" w:hanging="360"/>
       </w:pPr>
       <w:rPr>
         <w:rFonts w:ascii="Symbol" w:hAnsi="Symbol" w:hint="default"/>
@@ -50921,7 +51053,7 @@
       <w:lvlText w:val="o"/>
       <w:lvlJc w:val="left"/>
       <w:pPr>
-        <w:ind w:left="5760" w:hanging="360"/>
+        <w:ind w:left="6468" w:hanging="360"/>
       </w:pPr>
       <w:rPr>
         <w:rFonts w:ascii="Courier New" w:hAnsi="Courier New" w:cs="Courier New" w:hint="default"/>
@@ -50933,7 +51065,7 @@
       <w:lvlText w:val=""/>
       <w:lvlJc w:val="left"/>
       <w:pPr>
-        <w:ind w:left="6480" w:hanging="360"/>
+        <w:ind w:left="7188" w:hanging="360"/>
       </w:pPr>
       <w:rPr>
         <w:rFonts w:ascii="Wingdings" w:hAnsi="Wingdings" w:hint="default"/>
@@ -50941,6 +51073,119 @@
     </w:lvl>
   </w:abstractNum>
   <w:abstractNum w:abstractNumId="10" w15:restartNumberingAfterBreak="0">
+    <w:nsid w:val="526702CA"/>
+    <w:multiLevelType w:val="hybridMultilevel"/>
+    <w:tmpl w:val="60E498C4"/>
+    <w:lvl w:ilvl="0" w:tplc="F9F829BC">
+      <w:start w:val="1"/>
+      <w:numFmt w:val="bullet"/>
+      <w:lvlText w:val=""/>
+      <w:lvlJc w:val="left"/>
+      <w:pPr>
+        <w:ind w:left="720" w:hanging="360"/>
+      </w:pPr>
+      <w:rPr>
+        <w:rFonts w:ascii="Symbol" w:hAnsi="Symbol" w:hint="default"/>
+      </w:rPr>
+    </w:lvl>
+    <w:lvl w:ilvl="1" w:tplc="04150003" w:tentative="1">
+      <w:start w:val="1"/>
+      <w:numFmt w:val="bullet"/>
+      <w:lvlText w:val="o"/>
+      <w:lvlJc w:val="left"/>
+      <w:pPr>
+        <w:ind w:left="1440" w:hanging="360"/>
+      </w:pPr>
+      <w:rPr>
+        <w:rFonts w:ascii="Courier New" w:hAnsi="Courier New" w:cs="Courier New" w:hint="default"/>
+      </w:rPr>
+    </w:lvl>
+    <w:lvl w:ilvl="2" w:tplc="04150005" w:tentative="1">
+      <w:start w:val="1"/>
+      <w:numFmt w:val="bullet"/>
+      <w:lvlText w:val=""/>
+      <w:lvlJc w:val="left"/>
+      <w:pPr>
+        <w:ind w:left="2160" w:hanging="360"/>
+      </w:pPr>
+      <w:rPr>
+        <w:rFonts w:ascii="Wingdings" w:hAnsi="Wingdings" w:hint="default"/>
+      </w:rPr>
+    </w:lvl>
+    <w:lvl w:ilvl="3" w:tplc="04150001" w:tentative="1">
+      <w:start w:val="1"/>
+      <w:numFmt w:val="bullet"/>
+      <w:lvlText w:val=""/>
+      <w:lvlJc w:val="left"/>
+      <w:pPr>
+        <w:ind w:left="2880" w:hanging="360"/>
+      </w:pPr>
+      <w:rPr>
+        <w:rFonts w:ascii="Symbol" w:hAnsi="Symbol" w:hint="default"/>
+      </w:rPr>
+    </w:lvl>
+    <w:lvl w:ilvl="4" w:tplc="04150003" w:tentative="1">
+      <w:start w:val="1"/>
+      <w:numFmt w:val="bullet"/>
+      <w:lvlText w:val="o"/>
+      <w:lvlJc w:val="left"/>
+      <w:pPr>
+        <w:ind w:left="3600" w:hanging="360"/>
+      </w:pPr>
+      <w:rPr>
+        <w:rFonts w:ascii="Courier New" w:hAnsi="Courier New" w:cs="Courier New" w:hint="default"/>
+      </w:rPr>
+    </w:lvl>
+    <w:lvl w:ilvl="5" w:tplc="04150005" w:tentative="1">
+      <w:start w:val="1"/>
+      <w:numFmt w:val="bullet"/>
+      <w:lvlText w:val=""/>
+      <w:lvlJc w:val="left"/>
+      <w:pPr>
+        <w:ind w:left="4320" w:hanging="360"/>
+      </w:pPr>
+      <w:rPr>
+        <w:rFonts w:ascii="Wingdings" w:hAnsi="Wingdings" w:hint="default"/>
+      </w:rPr>
+    </w:lvl>
+    <w:lvl w:ilvl="6" w:tplc="04150001" w:tentative="1">
+      <w:start w:val="1"/>
+      <w:numFmt w:val="bullet"/>
+      <w:lvlText w:val=""/>
+      <w:lvlJc w:val="left"/>
+      <w:pPr>
+        <w:ind w:left="5040" w:hanging="360"/>
+      </w:pPr>
+      <w:rPr>
+        <w:rFonts w:ascii="Symbol" w:hAnsi="Symbol" w:hint="default"/>
+      </w:rPr>
+    </w:lvl>
+    <w:lvl w:ilvl="7" w:tplc="04150003" w:tentative="1">
+      <w:start w:val="1"/>
+      <w:numFmt w:val="bullet"/>
+      <w:lvlText w:val="o"/>
+      <w:lvlJc w:val="left"/>
+      <w:pPr>
+        <w:ind w:left="5760" w:hanging="360"/>
+      </w:pPr>
+      <w:rPr>
+        <w:rFonts w:ascii="Courier New" w:hAnsi="Courier New" w:cs="Courier New" w:hint="default"/>
+      </w:rPr>
+    </w:lvl>
+    <w:lvl w:ilvl="8" w:tplc="04150005" w:tentative="1">
+      <w:start w:val="1"/>
+      <w:numFmt w:val="bullet"/>
+      <w:lvlText w:val=""/>
+      <w:lvlJc w:val="left"/>
+      <w:pPr>
+        <w:ind w:left="6480" w:hanging="360"/>
+      </w:pPr>
+      <w:rPr>
+        <w:rFonts w:ascii="Wingdings" w:hAnsi="Wingdings" w:hint="default"/>
+      </w:rPr>
+    </w:lvl>
+  </w:abstractNum>
+  <w:abstractNum w:abstractNumId="11" w15:restartNumberingAfterBreak="0">
     <w:nsid w:val="52D8701B"/>
     <w:multiLevelType w:val="hybridMultilevel"/>
     <w:tmpl w:val="625CD10C"/>
@@ -51029,7 +51274,7 @@
       </w:pPr>
     </w:lvl>
   </w:abstractNum>
-  <w:abstractNum w:abstractNumId="11" w15:restartNumberingAfterBreak="0">
+  <w:abstractNum w:abstractNumId="12" w15:restartNumberingAfterBreak="0">
     <w:nsid w:val="54713F9A"/>
     <w:multiLevelType w:val="hybridMultilevel"/>
     <w:tmpl w:val="8BACB2A6"/>
@@ -51142,7 +51387,7 @@
       </w:rPr>
     </w:lvl>
   </w:abstractNum>
-  <w:abstractNum w:abstractNumId="12" w15:restartNumberingAfterBreak="0">
+  <w:abstractNum w:abstractNumId="13" w15:restartNumberingAfterBreak="0">
     <w:nsid w:val="5C5B48A8"/>
     <w:multiLevelType w:val="hybridMultilevel"/>
     <w:tmpl w:val="4D4CD5CA"/>
@@ -51255,7 +51500,7 @@
       </w:rPr>
     </w:lvl>
   </w:abstractNum>
-  <w:abstractNum w:abstractNumId="13" w15:restartNumberingAfterBreak="0">
+  <w:abstractNum w:abstractNumId="14" w15:restartNumberingAfterBreak="0">
     <w:nsid w:val="5CE639CE"/>
     <w:multiLevelType w:val="hybridMultilevel"/>
     <w:tmpl w:val="AE5A2954"/>
@@ -51368,7 +51613,7 @@
       </w:rPr>
     </w:lvl>
   </w:abstractNum>
-  <w:abstractNum w:abstractNumId="14" w15:restartNumberingAfterBreak="0">
+  <w:abstractNum w:abstractNumId="15" w15:restartNumberingAfterBreak="0">
     <w:nsid w:val="60B66C04"/>
     <w:multiLevelType w:val="hybridMultilevel"/>
     <w:tmpl w:val="4A0E776E"/>
@@ -51457,7 +51702,7 @@
       </w:pPr>
     </w:lvl>
   </w:abstractNum>
-  <w:abstractNum w:abstractNumId="15" w15:restartNumberingAfterBreak="0">
+  <w:abstractNum w:abstractNumId="16" w15:restartNumberingAfterBreak="0">
     <w:nsid w:val="66D0079C"/>
     <w:multiLevelType w:val="hybridMultilevel"/>
     <w:tmpl w:val="32F8BC0C"/>
@@ -51570,7 +51815,7 @@
       </w:rPr>
     </w:lvl>
   </w:abstractNum>
-  <w:abstractNum w:abstractNumId="16" w15:restartNumberingAfterBreak="0">
+  <w:abstractNum w:abstractNumId="17" w15:restartNumberingAfterBreak="0">
     <w:nsid w:val="678367EA"/>
     <w:multiLevelType w:val="hybridMultilevel"/>
     <w:tmpl w:val="56FEBCC8"/>
@@ -51659,7 +51904,7 @@
       </w:pPr>
     </w:lvl>
   </w:abstractNum>
-  <w:abstractNum w:abstractNumId="17" w15:restartNumberingAfterBreak="0">
+  <w:abstractNum w:abstractNumId="18" w15:restartNumberingAfterBreak="0">
     <w:nsid w:val="6A6750E2"/>
     <w:multiLevelType w:val="hybridMultilevel"/>
     <w:tmpl w:val="8C225D7C"/>
@@ -51772,7 +52017,7 @@
       </w:rPr>
     </w:lvl>
   </w:abstractNum>
-  <w:abstractNum w:abstractNumId="18" w15:restartNumberingAfterBreak="0">
+  <w:abstractNum w:abstractNumId="19" w15:restartNumberingAfterBreak="0">
     <w:nsid w:val="717D2234"/>
     <w:multiLevelType w:val="hybridMultilevel"/>
     <w:tmpl w:val="DD220B20"/>
@@ -51889,7 +52134,7 @@
     <w:abstractNumId w:val="2"/>
   </w:num>
   <w:num w:numId="2" w16cid:durableId="508637368">
-    <w:abstractNumId w:val="7"/>
+    <w:abstractNumId w:val="8"/>
   </w:num>
   <w:num w:numId="3" w16cid:durableId="1195188303">
     <w:abstractNumId w:val="5"/>
@@ -51898,49 +52143,52 @@
     <w:abstractNumId w:val="1"/>
   </w:num>
   <w:num w:numId="5" w16cid:durableId="2136941070">
-    <w:abstractNumId w:val="10"/>
+    <w:abstractNumId w:val="11"/>
   </w:num>
   <w:num w:numId="6" w16cid:durableId="1638873291">
     <w:abstractNumId w:val="4"/>
   </w:num>
   <w:num w:numId="7" w16cid:durableId="1394546583">
-    <w:abstractNumId w:val="16"/>
+    <w:abstractNumId w:val="17"/>
   </w:num>
   <w:num w:numId="8" w16cid:durableId="386993696">
-    <w:abstractNumId w:val="14"/>
+    <w:abstractNumId w:val="15"/>
   </w:num>
   <w:num w:numId="9" w16cid:durableId="1737899386">
     <w:abstractNumId w:val="6"/>
   </w:num>
   <w:num w:numId="10" w16cid:durableId="1192649216">
-    <w:abstractNumId w:val="15"/>
+    <w:abstractNumId w:val="16"/>
   </w:num>
   <w:num w:numId="11" w16cid:durableId="1149052271">
-    <w:abstractNumId w:val="12"/>
+    <w:abstractNumId w:val="13"/>
   </w:num>
   <w:num w:numId="12" w16cid:durableId="2122065769">
     <w:abstractNumId w:val="3"/>
   </w:num>
   <w:num w:numId="13" w16cid:durableId="929194026">
-    <w:abstractNumId w:val="17"/>
+    <w:abstractNumId w:val="18"/>
   </w:num>
   <w:num w:numId="14" w16cid:durableId="425007173">
-    <w:abstractNumId w:val="11"/>
+    <w:abstractNumId w:val="12"/>
   </w:num>
   <w:num w:numId="15" w16cid:durableId="28646137">
     <w:abstractNumId w:val="0"/>
   </w:num>
   <w:num w:numId="16" w16cid:durableId="896626504">
-    <w:abstractNumId w:val="13"/>
+    <w:abstractNumId w:val="14"/>
   </w:num>
   <w:num w:numId="17" w16cid:durableId="749425484">
-    <w:abstractNumId w:val="8"/>
+    <w:abstractNumId w:val="9"/>
   </w:num>
   <w:num w:numId="18" w16cid:durableId="188612610">
-    <w:abstractNumId w:val="18"/>
+    <w:abstractNumId w:val="19"/>
   </w:num>
   <w:num w:numId="19" w16cid:durableId="1645350804">
-    <w:abstractNumId w:val="9"/>
+    <w:abstractNumId w:val="10"/>
+  </w:num>
+  <w:num w:numId="20" w16cid:durableId="2137211458">
+    <w:abstractNumId w:val="7"/>
   </w:num>
 </w:numbering>
 </file>

</xml_diff>